<commit_message>
docs: corrected figure number
</commit_message>
<xml_diff>
--- a/L00177579_Lab2.docx
+++ b/L00177579_Lab2.docx
@@ -1660,7 +1660,55 @@
             <w:u w:val="single"/>
             <w:shd w:fill="auto" w:val="clear"/>
           </w:rPr>
-          <w:t xml:space="preserve">https://learn.microsoft.com/en-us/aspnet/core/tutorials/min-web-api?view=aspnetcore-6.0&amp;tabs=visual-studio</w:t>
+          <w:t xml:space="preserve">https://learn.microsoft.com/en-us/aspnet/core/tutorials/min-web-api?view=aspnetcore-6.0</w:t>
+        </w:r>
+        <w:r>
+          <w:rPr>
+            <w:rFonts w:ascii="Calibri" w:hAnsi="Calibri" w:cs="Calibri" w:eastAsia="Calibri"/>
+            <w:color w:val="0000FF"/>
+            <w:spacing w:val="0"/>
+            <w:position w:val="0"/>
+            <w:sz w:val="24"/>
+            <w:u w:val="single"/>
+            <w:shd w:fill="auto" w:val="clear"/>
+          </w:rPr>
+          <w:t xml:space="preserve"> HYPERLINK "https://learn.microsoft.com/en-us/aspnet/core/tutorials/min-web-api?view=aspnetcore-6.0&amp;tabs=visual-studio"</w:t>
+        </w:r>
+        <w:r>
+          <w:rPr>
+            <w:rFonts w:ascii="Calibri" w:hAnsi="Calibri" w:cs="Calibri" w:eastAsia="Calibri"/>
+            <w:color w:val="0000FF"/>
+            <w:spacing w:val="0"/>
+            <w:position w:val="0"/>
+            <w:sz w:val="24"/>
+            <w:u w:val="single"/>
+            <w:shd w:fill="auto" w:val="clear"/>
+          </w:rPr>
+          <w:t xml:space="preserve">&amp;</w:t>
+        </w:r>
+        <w:r>
+          <w:rPr>
+            <w:rFonts w:ascii="Calibri" w:hAnsi="Calibri" w:cs="Calibri" w:eastAsia="Calibri"/>
+            <w:color w:val="0000FF"/>
+            <w:spacing w:val="0"/>
+            <w:position w:val="0"/>
+            <w:sz w:val="24"/>
+            <w:u w:val="single"/>
+            <w:shd w:fill="auto" w:val="clear"/>
+          </w:rPr>
+          <w:t xml:space="preserve"> HYPERLINK "https://learn.microsoft.com/en-us/aspnet/core/tutorials/min-web-api?view=aspnetcore-6.0&amp;tabs=visual-studio"</w:t>
+        </w:r>
+        <w:r>
+          <w:rPr>
+            <w:rFonts w:ascii="Calibri" w:hAnsi="Calibri" w:cs="Calibri" w:eastAsia="Calibri"/>
+            <w:color w:val="0000FF"/>
+            <w:spacing w:val="0"/>
+            <w:position w:val="0"/>
+            <w:sz w:val="24"/>
+            <w:u w:val="single"/>
+            <w:shd w:fill="auto" w:val="clear"/>
+          </w:rPr>
+          <w:t xml:space="preserve">tabs=visual-studio</w:t>
         </w:r>
       </w:hyperlink>
       <w:r>
@@ -1879,8 +1927,8 @@
         </w:rPr>
       </w:pPr>
       <w:r>
-        <w:object w:dxaOrig="8310" w:dyaOrig="8714">
-          <v:rect xmlns:o="urn:schemas-microsoft-com:office:office" xmlns:v="urn:schemas-microsoft-com:vml" id="rectole0000000000" style="width:415.500000pt;height:435.700000pt" o:preferrelative="t" o:ole="">
+        <w:object w:dxaOrig="8422" w:dyaOrig="8827">
+          <v:rect xmlns:o="urn:schemas-microsoft-com:office:office" xmlns:v="urn:schemas-microsoft-com:vml" id="rectole0000000000" style="width:421.100000pt;height:441.350000pt" o:preferrelative="t" o:ole="">
             <o:lock v:ext="edit"/>
             <v:imagedata xmlns:r="http://schemas.openxmlformats.org/officeDocument/2006/relationships" r:id="docRId7" o:title=""/>
           </v:rect>
@@ -1915,8 +1963,8 @@
         </w:rPr>
       </w:pPr>
       <w:r>
-        <w:object w:dxaOrig="8310" w:dyaOrig="9750">
-          <v:rect xmlns:o="urn:schemas-microsoft-com:office:office" xmlns:v="urn:schemas-microsoft-com:vml" id="rectole0000000001" style="width:415.500000pt;height:487.500000pt" o:preferrelative="t" o:ole="">
+        <w:object w:dxaOrig="8422" w:dyaOrig="9881">
+          <v:rect xmlns:o="urn:schemas-microsoft-com:office:office" xmlns:v="urn:schemas-microsoft-com:vml" id="rectole0000000001" style="width:421.100000pt;height:494.050000pt" o:preferrelative="t" o:ole="">
             <o:lock v:ext="edit"/>
             <v:imagedata xmlns:r="http://schemas.openxmlformats.org/officeDocument/2006/relationships" r:id="docRId9" o:title=""/>
           </v:rect>
@@ -1951,8 +1999,8 @@
         </w:rPr>
       </w:pPr>
       <w:r>
-        <w:object w:dxaOrig="8310" w:dyaOrig="7710">
-          <v:rect xmlns:o="urn:schemas-microsoft-com:office:office" xmlns:v="urn:schemas-microsoft-com:vml" id="rectole0000000002" style="width:415.500000pt;height:385.500000pt" o:preferrelative="t" o:ole="">
+        <w:object w:dxaOrig="8422" w:dyaOrig="7815">
+          <v:rect xmlns:o="urn:schemas-microsoft-com:office:office" xmlns:v="urn:schemas-microsoft-com:vml" id="rectole0000000002" style="width:421.100000pt;height:390.750000pt" o:preferrelative="t" o:ole="">
             <o:lock v:ext="edit"/>
             <v:imagedata xmlns:r="http://schemas.openxmlformats.org/officeDocument/2006/relationships" r:id="docRId11" o:title=""/>
           </v:rect>
@@ -1987,8 +2035,8 @@
         </w:rPr>
       </w:pPr>
       <w:r>
-        <w:object w:dxaOrig="8310" w:dyaOrig="8384">
-          <v:rect xmlns:o="urn:schemas-microsoft-com:office:office" xmlns:v="urn:schemas-microsoft-com:vml" id="rectole0000000003" style="width:415.500000pt;height:419.200000pt" o:preferrelative="t" o:ole="">
+        <w:object w:dxaOrig="8422" w:dyaOrig="8483">
+          <v:rect xmlns:o="urn:schemas-microsoft-com:office:office" xmlns:v="urn:schemas-microsoft-com:vml" id="rectole0000000003" style="width:421.100000pt;height:424.150000pt" o:preferrelative="t" o:ole="">
             <o:lock v:ext="edit"/>
             <v:imagedata xmlns:r="http://schemas.openxmlformats.org/officeDocument/2006/relationships" r:id="docRId13" o:title=""/>
           </v:rect>
@@ -2005,16 +2053,6 @@
           <w:shd w:fill="auto" w:val="clear"/>
         </w:rPr>
         <w:br/>
-      </w:r>
-      <w:r>
-        <w:rPr>
-          <w:rFonts w:ascii="Calibri" w:hAnsi="Calibri" w:cs="Calibri" w:eastAsia="Calibri"/>
-          <w:color w:val="auto"/>
-          <w:spacing w:val="0"/>
-          <w:position w:val="0"/>
-          <w:sz w:val="24"/>
-          <w:shd w:fill="auto" w:val="clear"/>
-        </w:rPr>
         <w:t xml:space="preserve">Figure 4 - A GET API request returning a response.</w:t>
       </w:r>
     </w:p>
@@ -2033,8 +2071,8 @@
         </w:rPr>
       </w:pPr>
       <w:r>
-        <w:object w:dxaOrig="8310" w:dyaOrig="9659">
-          <v:rect xmlns:o="urn:schemas-microsoft-com:office:office" xmlns:v="urn:schemas-microsoft-com:vml" id="rectole0000000004" style="width:415.500000pt;height:482.950000pt" o:preferrelative="t" o:ole="">
+        <w:object w:dxaOrig="8422" w:dyaOrig="9779">
+          <v:rect xmlns:o="urn:schemas-microsoft-com:office:office" xmlns:v="urn:schemas-microsoft-com:vml" id="rectole0000000004" style="width:421.100000pt;height:488.950000pt" o:preferrelative="t" o:ole="">
             <o:lock v:ext="edit"/>
             <v:imagedata xmlns:r="http://schemas.openxmlformats.org/officeDocument/2006/relationships" r:id="docRId15" o:title=""/>
           </v:rect>
@@ -2069,8 +2107,8 @@
         </w:rPr>
       </w:pPr>
       <w:r>
-        <w:object w:dxaOrig="8310" w:dyaOrig="9195">
-          <v:rect xmlns:o="urn:schemas-microsoft-com:office:office" xmlns:v="urn:schemas-microsoft-com:vml" id="rectole0000000005" style="width:415.500000pt;height:459.750000pt" o:preferrelative="t" o:ole="">
+        <w:object w:dxaOrig="8422" w:dyaOrig="9314">
+          <v:rect xmlns:o="urn:schemas-microsoft-com:office:office" xmlns:v="urn:schemas-microsoft-com:vml" id="rectole0000000005" style="width:421.100000pt;height:465.700000pt" o:preferrelative="t" o:ole="">
             <o:lock v:ext="edit"/>
             <v:imagedata xmlns:r="http://schemas.openxmlformats.org/officeDocument/2006/relationships" r:id="docRId17" o:title=""/>
           </v:rect>
@@ -2087,7 +2125,7 @@
           <w:shd w:fill="auto" w:val="clear"/>
         </w:rPr>
         <w:br/>
-        <w:t xml:space="preserve">Figure 2 - A PUT API request. Notably doesn't return a response.</w:t>
+        <w:t xml:space="preserve">Figure 6 - A PUT API request. Notably doesn't return a response.</w:t>
       </w:r>
     </w:p>
     <w:p>

</xml_diff>

<commit_message>
docs: corrected the ending
</commit_message>
<xml_diff>
--- a/L00177579_Lab2.docx
+++ b/L00177579_Lab2.docx
@@ -149,7 +149,7 @@
           <w:sz w:val="24"/>
           <w:shd w:fill="auto" w:val="clear"/>
         </w:rPr>
-        <w:t xml:space="preserve">Based on the requirements: choose a suitable test framework.</w:t>
+        <w:t xml:space="preserve">Based on the research: choose a suitable test framework.</w:t>
       </w:r>
     </w:p>
     <w:p>
@@ -854,7 +854,7 @@
           <w:sz w:val="24"/>
           <w:shd w:fill="auto" w:val="clear"/>
         </w:rPr>
-        <w:t xml:space="preserve">There are several white box testing framework to choose from. These are often language specific. Since I made a C# project some of the possible options I've found are: MSTest, NUnit, xUnit.Net.</w:t>
+        <w:t xml:space="preserve">Research showed there are several white box testing framework to choose from. These are often language specific. Since I made a C# project some of the possible options I've found are: MSTest, NUnit, xUnit.Net.</w:t>
       </w:r>
     </w:p>
     <w:p>
@@ -1244,7 +1244,7 @@
           <w:sz w:val="24"/>
           <w:shd w:fill="auto" w:val="clear"/>
         </w:rPr>
-        <w:t xml:space="preserve">MSTest is a built-in .NET testing framework. It is an example of white-box testing or structural testing. For this lab I used it to test a simple .NET project I made with basic business logic (addition and multiplication functions). I created two tests for each function to simulate different test cases. Each test had a set of inputs and an expected output. The business logic function was then called and the returned value was asserted against the actual value. In white-box testing the internal structure is known and the tester can write the test to suit that. Certain objects and calls in the functions that are being tested require mocking. I found visual studios UI to be excellent at displaying the status of each test it rang as shown in Figure 1. Some useful features I found was being able to execute tests individually and the automatic detection of new tests. Unit tests are an important part of the test driven development approach. In TDD a developer designs and develops tests first for each small part of the code (Hamilton, 2022). Hamilton lists one of the advantages of TDD being early bug notification, this advantage is relevant to the strategy of shift-left or continuous test. Manoj (2022) describes the benefits of shift-left being: increased speed of delivery, improved test coverage, efficient workflow, lower development and testing cost and improved product quality. With these in mind I would consider unit tests to be an important part to produce these benefits. Unit tests in the DevOps pipeline would be immediately run after the build stage. MSTest did exactly as I needed in this lab and worked without issue. For any C# projects I've done I've used it to make unit tests as it is installed with .NET and requires no extra setup.</w:t>
+        <w:t xml:space="preserve">MSTest is a built-in .NET testing framework. It is an example of white-box testing or structural testing. For this lab I used it to test a simple .NET project I made with basic business logic (addition and multiplication functions). I created two tests for each function to simulate different test cases. Each test had a set of inputs and an expected output. The business logic function was then called and the returned value was asserted against the actual value. In white-box testing the internal structure is known and the tester can write the test to suit that. Certain objects and calls in the functions that are being tested require mocking. I found visual studios UI to be excellent at displaying the status of each test it ran as shown in Figure 1. Some useful features I found was being able to execute tests individually and the automatic detection of new tests. Unit tests are an important part of the test driven development approach. In TDD a developer designs and develops tests first for each small part of the code (Hamilton, 2022). Hamilton lists one of the advantages of TDD being early bug notification, this advantage is relevant to the strategy of shift-left or continuous test. Manoj (2022) describes the benefits of shift-left being: increased speed of delivery, improved test coverage, efficient workflow, lower development and testing cost and improved product quality. With these in mind I would consider unit tests to be an important part to produce these benefits. Unit tests in the DevOps pipeline would be immediately run after the build stage. MSTest did exactly as I needed in this lab and worked without issue. For any C# projects I've done I've used it to make unit tests as it is installed with .NET and requires no extra setup.</w:t>
       </w:r>
     </w:p>
     <w:p>
@@ -1348,7 +1348,7 @@
           <w:sz w:val="24"/>
           <w:shd w:fill="auto" w:val="clear"/>
         </w:rPr>
-        <w:t xml:space="preserve">To sum up, the two test frameworks were perfectly sufficient for the task. I believe this lab and conclusion has described their use in sufficient detail and I've gotten some great experience out of using and researching different testing tools that can be used in a DevOps pipeline. It's now apparent to me the benefits of having testing occur earlier in the cycle, how test frameworks can be used to enable this, and different types of testing and methodologies.</w:t>
+        <w:t xml:space="preserve">The two test frameworks were found to be perfectly sufficient for the task. Researching and applying them was a great experience it's is clear to see how they could be applied in a DevOps pipeline. The benefits of having testing occur earlier in the cycle became more apparent when using the tools and seeing how test frameworks can be used to enable the application of different testing methodologies.</w:t>
       </w:r>
     </w:p>
     <w:p>
@@ -1756,7 +1756,583 @@
             <w:u w:val="single"/>
             <w:shd w:fill="auto" w:val="clear"/>
           </w:rPr>
+          <w:t xml:space="preserve"> HYPERLINK "https://learn.microsoft.com/en-us/aspnet/core/tutorials/min-web-api?view=aspnetcore-6.0</w:t>
+        </w:r>
+        <w:r>
+          <w:rPr>
+            <w:rFonts w:ascii="Calibri" w:hAnsi="Calibri" w:cs="Calibri" w:eastAsia="Calibri"/>
+            <w:color w:val="0000FF"/>
+            <w:spacing w:val="0"/>
+            <w:position w:val="0"/>
+            <w:sz w:val="24"/>
+            <w:u w:val="single"/>
+            <w:shd w:fill="auto" w:val="clear"/>
+          </w:rPr>
+          <w:t xml:space="preserve"> HYPERLINK "https://learn.microsoft.com/en-us/aspnet/core/tutorials/min-web-api?view=aspnetcore-6.0&amp;tabs=visual-studio"</w:t>
+        </w:r>
+        <w:r>
+          <w:rPr>
+            <w:rFonts w:ascii="Calibri" w:hAnsi="Calibri" w:cs="Calibri" w:eastAsia="Calibri"/>
+            <w:color w:val="0000FF"/>
+            <w:spacing w:val="0"/>
+            <w:position w:val="0"/>
+            <w:sz w:val="24"/>
+            <w:u w:val="single"/>
+            <w:shd w:fill="auto" w:val="clear"/>
+          </w:rPr>
+          <w:t xml:space="preserve"> HYPERLINK "https://learn.microsoft.com/en-us/aspnet/core/tutorials/min-web-api?view=aspnetcore-6.0</w:t>
+        </w:r>
+        <w:r>
+          <w:rPr>
+            <w:rFonts w:ascii="Calibri" w:hAnsi="Calibri" w:cs="Calibri" w:eastAsia="Calibri"/>
+            <w:color w:val="0000FF"/>
+            <w:spacing w:val="0"/>
+            <w:position w:val="0"/>
+            <w:sz w:val="24"/>
+            <w:u w:val="single"/>
+            <w:shd w:fill="auto" w:val="clear"/>
+          </w:rPr>
+          <w:t xml:space="preserve"> HYPERLINK "https://learn.microsoft.com/en-us/aspnet/core/tutorials/min-web-api?view=aspnetcore-6.0&amp;tabs=visual-studio"</w:t>
+        </w:r>
+        <w:r>
+          <w:rPr>
+            <w:rFonts w:ascii="Calibri" w:hAnsi="Calibri" w:cs="Calibri" w:eastAsia="Calibri"/>
+            <w:color w:val="0000FF"/>
+            <w:spacing w:val="0"/>
+            <w:position w:val="0"/>
+            <w:sz w:val="24"/>
+            <w:u w:val="single"/>
+            <w:shd w:fill="auto" w:val="clear"/>
+          </w:rPr>
           <w:t xml:space="preserve">&amp;</w:t>
+        </w:r>
+        <w:r>
+          <w:rPr>
+            <w:rFonts w:ascii="Calibri" w:hAnsi="Calibri" w:cs="Calibri" w:eastAsia="Calibri"/>
+            <w:color w:val="0000FF"/>
+            <w:spacing w:val="0"/>
+            <w:position w:val="0"/>
+            <w:sz w:val="24"/>
+            <w:u w:val="single"/>
+            <w:shd w:fill="auto" w:val="clear"/>
+          </w:rPr>
+          <w:t xml:space="preserve"> HYPERLINK "https://learn.microsoft.com/en-us/aspnet/core/tutorials/min-web-api?view=aspnetcore-6.0&amp;tabs=visual-studio"</w:t>
+        </w:r>
+        <w:r>
+          <w:rPr>
+            <w:rFonts w:ascii="Calibri" w:hAnsi="Calibri" w:cs="Calibri" w:eastAsia="Calibri"/>
+            <w:color w:val="0000FF"/>
+            <w:spacing w:val="0"/>
+            <w:position w:val="0"/>
+            <w:sz w:val="24"/>
+            <w:u w:val="single"/>
+            <w:shd w:fill="auto" w:val="clear"/>
+          </w:rPr>
+          <w:t xml:space="preserve">tabs=visual-studio"</w:t>
+        </w:r>
+        <w:r>
+          <w:rPr>
+            <w:rFonts w:ascii="Calibri" w:hAnsi="Calibri" w:cs="Calibri" w:eastAsia="Calibri"/>
+            <w:color w:val="0000FF"/>
+            <w:spacing w:val="0"/>
+            <w:position w:val="0"/>
+            <w:sz w:val="24"/>
+            <w:u w:val="single"/>
+            <w:shd w:fill="auto" w:val="clear"/>
+          </w:rPr>
+          <w:t xml:space="preserve"> HYPERLINK "https://learn.microsoft.com/en-us/aspnet/core/tutorials/min-web-api?view=aspnetcore-6.0&amp;tabs=visual-studio"</w:t>
+        </w:r>
+        <w:r>
+          <w:rPr>
+            <w:rFonts w:ascii="Calibri" w:hAnsi="Calibri" w:cs="Calibri" w:eastAsia="Calibri"/>
+            <w:color w:val="0000FF"/>
+            <w:spacing w:val="0"/>
+            <w:position w:val="0"/>
+            <w:sz w:val="24"/>
+            <w:u w:val="single"/>
+            <w:shd w:fill="auto" w:val="clear"/>
+          </w:rPr>
+          <w:t xml:space="preserve">&amp;</w:t>
+        </w:r>
+        <w:r>
+          <w:rPr>
+            <w:rFonts w:ascii="Calibri" w:hAnsi="Calibri" w:cs="Calibri" w:eastAsia="Calibri"/>
+            <w:color w:val="0000FF"/>
+            <w:spacing w:val="0"/>
+            <w:position w:val="0"/>
+            <w:sz w:val="24"/>
+            <w:u w:val="single"/>
+            <w:shd w:fill="auto" w:val="clear"/>
+          </w:rPr>
+          <w:t xml:space="preserve"> HYPERLINK "https://learn.microsoft.com/en-us/aspnet/core/tutorials/min-web-api?view=aspnetcore-6.0&amp;tabs=visual-studio"</w:t>
+        </w:r>
+        <w:r>
+          <w:rPr>
+            <w:rFonts w:ascii="Calibri" w:hAnsi="Calibri" w:cs="Calibri" w:eastAsia="Calibri"/>
+            <w:color w:val="0000FF"/>
+            <w:spacing w:val="0"/>
+            <w:position w:val="0"/>
+            <w:sz w:val="24"/>
+            <w:u w:val="single"/>
+            <w:shd w:fill="auto" w:val="clear"/>
+          </w:rPr>
+          <w:t xml:space="preserve"> HYPERLINK "https://learn.microsoft.com/en-us/aspnet/core/tutorials/min-web-api?view=aspnetcore-6.0</w:t>
+        </w:r>
+        <w:r>
+          <w:rPr>
+            <w:rFonts w:ascii="Calibri" w:hAnsi="Calibri" w:cs="Calibri" w:eastAsia="Calibri"/>
+            <w:color w:val="0000FF"/>
+            <w:spacing w:val="0"/>
+            <w:position w:val="0"/>
+            <w:sz w:val="24"/>
+            <w:u w:val="single"/>
+            <w:shd w:fill="auto" w:val="clear"/>
+          </w:rPr>
+          <w:t xml:space="preserve"> HYPERLINK "https://learn.microsoft.com/en-us/aspnet/core/tutorials/min-web-api?view=aspnetcore-6.0&amp;tabs=visual-studio"</w:t>
+        </w:r>
+        <w:r>
+          <w:rPr>
+            <w:rFonts w:ascii="Calibri" w:hAnsi="Calibri" w:cs="Calibri" w:eastAsia="Calibri"/>
+            <w:color w:val="0000FF"/>
+            <w:spacing w:val="0"/>
+            <w:position w:val="0"/>
+            <w:sz w:val="24"/>
+            <w:u w:val="single"/>
+            <w:shd w:fill="auto" w:val="clear"/>
+          </w:rPr>
+          <w:t xml:space="preserve">&amp;</w:t>
+        </w:r>
+        <w:r>
+          <w:rPr>
+            <w:rFonts w:ascii="Calibri" w:hAnsi="Calibri" w:cs="Calibri" w:eastAsia="Calibri"/>
+            <w:color w:val="0000FF"/>
+            <w:spacing w:val="0"/>
+            <w:position w:val="0"/>
+            <w:sz w:val="24"/>
+            <w:u w:val="single"/>
+            <w:shd w:fill="auto" w:val="clear"/>
+          </w:rPr>
+          <w:t xml:space="preserve"> HYPERLINK "https://learn.microsoft.com/en-us/aspnet/core/tutorials/min-web-api?view=aspnetcore-6.0&amp;tabs=visual-studio"</w:t>
+        </w:r>
+        <w:r>
+          <w:rPr>
+            <w:rFonts w:ascii="Calibri" w:hAnsi="Calibri" w:cs="Calibri" w:eastAsia="Calibri"/>
+            <w:color w:val="0000FF"/>
+            <w:spacing w:val="0"/>
+            <w:position w:val="0"/>
+            <w:sz w:val="24"/>
+            <w:u w:val="single"/>
+            <w:shd w:fill="auto" w:val="clear"/>
+          </w:rPr>
+          <w:t xml:space="preserve">tabs=visual-studio"</w:t>
+        </w:r>
+        <w:r>
+          <w:rPr>
+            <w:rFonts w:ascii="Calibri" w:hAnsi="Calibri" w:cs="Calibri" w:eastAsia="Calibri"/>
+            <w:color w:val="0000FF"/>
+            <w:spacing w:val="0"/>
+            <w:position w:val="0"/>
+            <w:sz w:val="24"/>
+            <w:u w:val="single"/>
+            <w:shd w:fill="auto" w:val="clear"/>
+          </w:rPr>
+          <w:t xml:space="preserve"> HYPERLINK "https://learn.microsoft.com/en-us/aspnet/core/tutorials/min-web-api?view=aspnetcore-6.0&amp;tabs=visual-studio"</w:t>
+        </w:r>
+        <w:r>
+          <w:rPr>
+            <w:rFonts w:ascii="Calibri" w:hAnsi="Calibri" w:cs="Calibri" w:eastAsia="Calibri"/>
+            <w:color w:val="0000FF"/>
+            <w:spacing w:val="0"/>
+            <w:position w:val="0"/>
+            <w:sz w:val="24"/>
+            <w:u w:val="single"/>
+            <w:shd w:fill="auto" w:val="clear"/>
+          </w:rPr>
+          <w:t xml:space="preserve">tabs=visual-studio"</w:t>
+        </w:r>
+        <w:r>
+          <w:rPr>
+            <w:rFonts w:ascii="Calibri" w:hAnsi="Calibri" w:cs="Calibri" w:eastAsia="Calibri"/>
+            <w:color w:val="0000FF"/>
+            <w:spacing w:val="0"/>
+            <w:position w:val="0"/>
+            <w:sz w:val="24"/>
+            <w:u w:val="single"/>
+            <w:shd w:fill="auto" w:val="clear"/>
+          </w:rPr>
+          <w:t xml:space="preserve"> HYPERLINK "https://learn.microsoft.com/en-us/aspnet/core/tutorials/min-web-api?view=aspnetcore-6.0&amp;tabs=visual-studio"</w:t>
+        </w:r>
+        <w:r>
+          <w:rPr>
+            <w:rFonts w:ascii="Calibri" w:hAnsi="Calibri" w:cs="Calibri" w:eastAsia="Calibri"/>
+            <w:color w:val="0000FF"/>
+            <w:spacing w:val="0"/>
+            <w:position w:val="0"/>
+            <w:sz w:val="24"/>
+            <w:u w:val="single"/>
+            <w:shd w:fill="auto" w:val="clear"/>
+          </w:rPr>
+          <w:t xml:space="preserve"> HYPERLINK "https://learn.microsoft.com/en-us/aspnet/core/tutorials/min-web-api?view=aspnetcore-6.0</w:t>
+        </w:r>
+        <w:r>
+          <w:rPr>
+            <w:rFonts w:ascii="Calibri" w:hAnsi="Calibri" w:cs="Calibri" w:eastAsia="Calibri"/>
+            <w:color w:val="0000FF"/>
+            <w:spacing w:val="0"/>
+            <w:position w:val="0"/>
+            <w:sz w:val="24"/>
+            <w:u w:val="single"/>
+            <w:shd w:fill="auto" w:val="clear"/>
+          </w:rPr>
+          <w:t xml:space="preserve"> HYPERLINK "https://learn.microsoft.com/en-us/aspnet/core/tutorials/min-web-api?view=aspnetcore-6.0&amp;tabs=visual-studio"</w:t>
+        </w:r>
+        <w:r>
+          <w:rPr>
+            <w:rFonts w:ascii="Calibri" w:hAnsi="Calibri" w:cs="Calibri" w:eastAsia="Calibri"/>
+            <w:color w:val="0000FF"/>
+            <w:spacing w:val="0"/>
+            <w:position w:val="0"/>
+            <w:sz w:val="24"/>
+            <w:u w:val="single"/>
+            <w:shd w:fill="auto" w:val="clear"/>
+          </w:rPr>
+          <w:t xml:space="preserve">&amp;</w:t>
+        </w:r>
+        <w:r>
+          <w:rPr>
+            <w:rFonts w:ascii="Calibri" w:hAnsi="Calibri" w:cs="Calibri" w:eastAsia="Calibri"/>
+            <w:color w:val="0000FF"/>
+            <w:spacing w:val="0"/>
+            <w:position w:val="0"/>
+            <w:sz w:val="24"/>
+            <w:u w:val="single"/>
+            <w:shd w:fill="auto" w:val="clear"/>
+          </w:rPr>
+          <w:t xml:space="preserve"> HYPERLINK "https://learn.microsoft.com/en-us/aspnet/core/tutorials/min-web-api?view=aspnetcore-6.0&amp;tabs=visual-studio"</w:t>
+        </w:r>
+        <w:r>
+          <w:rPr>
+            <w:rFonts w:ascii="Calibri" w:hAnsi="Calibri" w:cs="Calibri" w:eastAsia="Calibri"/>
+            <w:color w:val="0000FF"/>
+            <w:spacing w:val="0"/>
+            <w:position w:val="0"/>
+            <w:sz w:val="24"/>
+            <w:u w:val="single"/>
+            <w:shd w:fill="auto" w:val="clear"/>
+          </w:rPr>
+          <w:t xml:space="preserve">tabs=visual-studio"</w:t>
+        </w:r>
+        <w:r>
+          <w:rPr>
+            <w:rFonts w:ascii="Calibri" w:hAnsi="Calibri" w:cs="Calibri" w:eastAsia="Calibri"/>
+            <w:color w:val="0000FF"/>
+            <w:spacing w:val="0"/>
+            <w:position w:val="0"/>
+            <w:sz w:val="24"/>
+            <w:u w:val="single"/>
+            <w:shd w:fill="auto" w:val="clear"/>
+          </w:rPr>
+          <w:t xml:space="preserve"> HYPERLINK "https://learn.microsoft.com/en-us/aspnet/core/tutorials/min-web-api?view=aspnetcore-6.0&amp;tabs=visual-studio"</w:t>
+        </w:r>
+        <w:r>
+          <w:rPr>
+            <w:rFonts w:ascii="Calibri" w:hAnsi="Calibri" w:cs="Calibri" w:eastAsia="Calibri"/>
+            <w:color w:val="0000FF"/>
+            <w:spacing w:val="0"/>
+            <w:position w:val="0"/>
+            <w:sz w:val="24"/>
+            <w:u w:val="single"/>
+            <w:shd w:fill="auto" w:val="clear"/>
+          </w:rPr>
+          <w:t xml:space="preserve">&amp;</w:t>
+        </w:r>
+        <w:r>
+          <w:rPr>
+            <w:rFonts w:ascii="Calibri" w:hAnsi="Calibri" w:cs="Calibri" w:eastAsia="Calibri"/>
+            <w:color w:val="0000FF"/>
+            <w:spacing w:val="0"/>
+            <w:position w:val="0"/>
+            <w:sz w:val="24"/>
+            <w:u w:val="single"/>
+            <w:shd w:fill="auto" w:val="clear"/>
+          </w:rPr>
+          <w:t xml:space="preserve"> HYPERLINK "https://learn.microsoft.com/en-us/aspnet/core/tutorials/min-web-api?view=aspnetcore-6.0&amp;tabs=visual-studio"</w:t>
+        </w:r>
+        <w:r>
+          <w:rPr>
+            <w:rFonts w:ascii="Calibri" w:hAnsi="Calibri" w:cs="Calibri" w:eastAsia="Calibri"/>
+            <w:color w:val="0000FF"/>
+            <w:spacing w:val="0"/>
+            <w:position w:val="0"/>
+            <w:sz w:val="24"/>
+            <w:u w:val="single"/>
+            <w:shd w:fill="auto" w:val="clear"/>
+          </w:rPr>
+          <w:t xml:space="preserve"> HYPERLINK "https://learn.microsoft.com/en-us/aspnet/core/tutorials/min-web-api?view=aspnetcore-6.0</w:t>
+        </w:r>
+        <w:r>
+          <w:rPr>
+            <w:rFonts w:ascii="Calibri" w:hAnsi="Calibri" w:cs="Calibri" w:eastAsia="Calibri"/>
+            <w:color w:val="0000FF"/>
+            <w:spacing w:val="0"/>
+            <w:position w:val="0"/>
+            <w:sz w:val="24"/>
+            <w:u w:val="single"/>
+            <w:shd w:fill="auto" w:val="clear"/>
+          </w:rPr>
+          <w:t xml:space="preserve"> HYPERLINK "https://learn.microsoft.com/en-us/aspnet/core/tutorials/min-web-api?view=aspnetcore-6.0&amp;tabs=visual-studio"</w:t>
+        </w:r>
+        <w:r>
+          <w:rPr>
+            <w:rFonts w:ascii="Calibri" w:hAnsi="Calibri" w:cs="Calibri" w:eastAsia="Calibri"/>
+            <w:color w:val="0000FF"/>
+            <w:spacing w:val="0"/>
+            <w:position w:val="0"/>
+            <w:sz w:val="24"/>
+            <w:u w:val="single"/>
+            <w:shd w:fill="auto" w:val="clear"/>
+          </w:rPr>
+          <w:t xml:space="preserve">&amp;</w:t>
+        </w:r>
+        <w:r>
+          <w:rPr>
+            <w:rFonts w:ascii="Calibri" w:hAnsi="Calibri" w:cs="Calibri" w:eastAsia="Calibri"/>
+            <w:color w:val="0000FF"/>
+            <w:spacing w:val="0"/>
+            <w:position w:val="0"/>
+            <w:sz w:val="24"/>
+            <w:u w:val="single"/>
+            <w:shd w:fill="auto" w:val="clear"/>
+          </w:rPr>
+          <w:t xml:space="preserve"> HYPERLINK "https://learn.microsoft.com/en-us/aspnet/core/tutorials/min-web-api?view=aspnetcore-6.0&amp;tabs=visual-studio"</w:t>
+        </w:r>
+        <w:r>
+          <w:rPr>
+            <w:rFonts w:ascii="Calibri" w:hAnsi="Calibri" w:cs="Calibri" w:eastAsia="Calibri"/>
+            <w:color w:val="0000FF"/>
+            <w:spacing w:val="0"/>
+            <w:position w:val="0"/>
+            <w:sz w:val="24"/>
+            <w:u w:val="single"/>
+            <w:shd w:fill="auto" w:val="clear"/>
+          </w:rPr>
+          <w:t xml:space="preserve">tabs=visual-studio"</w:t>
+        </w:r>
+        <w:r>
+          <w:rPr>
+            <w:rFonts w:ascii="Calibri" w:hAnsi="Calibri" w:cs="Calibri" w:eastAsia="Calibri"/>
+            <w:color w:val="0000FF"/>
+            <w:spacing w:val="0"/>
+            <w:position w:val="0"/>
+            <w:sz w:val="24"/>
+            <w:u w:val="single"/>
+            <w:shd w:fill="auto" w:val="clear"/>
+          </w:rPr>
+          <w:t xml:space="preserve"> HYPERLINK "https://learn.microsoft.com/en-us/aspnet/core/tutorials/min-web-api?view=aspnetcore-6.0&amp;tabs=visual-studio"</w:t>
+        </w:r>
+        <w:r>
+          <w:rPr>
+            <w:rFonts w:ascii="Calibri" w:hAnsi="Calibri" w:cs="Calibri" w:eastAsia="Calibri"/>
+            <w:color w:val="0000FF"/>
+            <w:spacing w:val="0"/>
+            <w:position w:val="0"/>
+            <w:sz w:val="24"/>
+            <w:u w:val="single"/>
+            <w:shd w:fill="auto" w:val="clear"/>
+          </w:rPr>
+          <w:t xml:space="preserve"> HYPERLINK "https://learn.microsoft.com/en-us/aspnet/core/tutorials/min-web-api?view=aspnetcore-6.0</w:t>
+        </w:r>
+        <w:r>
+          <w:rPr>
+            <w:rFonts w:ascii="Calibri" w:hAnsi="Calibri" w:cs="Calibri" w:eastAsia="Calibri"/>
+            <w:color w:val="0000FF"/>
+            <w:spacing w:val="0"/>
+            <w:position w:val="0"/>
+            <w:sz w:val="24"/>
+            <w:u w:val="single"/>
+            <w:shd w:fill="auto" w:val="clear"/>
+          </w:rPr>
+          <w:t xml:space="preserve"> HYPERLINK "https://learn.microsoft.com/en-us/aspnet/core/tutorials/min-web-api?view=aspnetcore-6.0&amp;tabs=visual-studio"</w:t>
+        </w:r>
+        <w:r>
+          <w:rPr>
+            <w:rFonts w:ascii="Calibri" w:hAnsi="Calibri" w:cs="Calibri" w:eastAsia="Calibri"/>
+            <w:color w:val="0000FF"/>
+            <w:spacing w:val="0"/>
+            <w:position w:val="0"/>
+            <w:sz w:val="24"/>
+            <w:u w:val="single"/>
+            <w:shd w:fill="auto" w:val="clear"/>
+          </w:rPr>
+          <w:t xml:space="preserve"> HYPERLINK "https://learn.microsoft.com/en-us/aspnet/core/tutorials/min-web-api?view=aspnetcore-6.0</w:t>
+        </w:r>
+        <w:r>
+          <w:rPr>
+            <w:rFonts w:ascii="Calibri" w:hAnsi="Calibri" w:cs="Calibri" w:eastAsia="Calibri"/>
+            <w:color w:val="0000FF"/>
+            <w:spacing w:val="0"/>
+            <w:position w:val="0"/>
+            <w:sz w:val="24"/>
+            <w:u w:val="single"/>
+            <w:shd w:fill="auto" w:val="clear"/>
+          </w:rPr>
+          <w:t xml:space="preserve"> HYPERLINK "https://learn.microsoft.com/en-us/aspnet/core/tutorials/min-web-api?view=aspnetcore-6.0&amp;tabs=visual-studio"</w:t>
+        </w:r>
+        <w:r>
+          <w:rPr>
+            <w:rFonts w:ascii="Calibri" w:hAnsi="Calibri" w:cs="Calibri" w:eastAsia="Calibri"/>
+            <w:color w:val="0000FF"/>
+            <w:spacing w:val="0"/>
+            <w:position w:val="0"/>
+            <w:sz w:val="24"/>
+            <w:u w:val="single"/>
+            <w:shd w:fill="auto" w:val="clear"/>
+          </w:rPr>
+          <w:t xml:space="preserve">&amp;</w:t>
+        </w:r>
+        <w:r>
+          <w:rPr>
+            <w:rFonts w:ascii="Calibri" w:hAnsi="Calibri" w:cs="Calibri" w:eastAsia="Calibri"/>
+            <w:color w:val="0000FF"/>
+            <w:spacing w:val="0"/>
+            <w:position w:val="0"/>
+            <w:sz w:val="24"/>
+            <w:u w:val="single"/>
+            <w:shd w:fill="auto" w:val="clear"/>
+          </w:rPr>
+          <w:t xml:space="preserve"> HYPERLINK "https://learn.microsoft.com/en-us/aspnet/core/tutorials/min-web-api?view=aspnetcore-6.0&amp;tabs=visual-studio"</w:t>
+        </w:r>
+        <w:r>
+          <w:rPr>
+            <w:rFonts w:ascii="Calibri" w:hAnsi="Calibri" w:cs="Calibri" w:eastAsia="Calibri"/>
+            <w:color w:val="0000FF"/>
+            <w:spacing w:val="0"/>
+            <w:position w:val="0"/>
+            <w:sz w:val="24"/>
+            <w:u w:val="single"/>
+            <w:shd w:fill="auto" w:val="clear"/>
+          </w:rPr>
+          <w:t xml:space="preserve">tabs=visual-studio"</w:t>
+        </w:r>
+        <w:r>
+          <w:rPr>
+            <w:rFonts w:ascii="Calibri" w:hAnsi="Calibri" w:cs="Calibri" w:eastAsia="Calibri"/>
+            <w:color w:val="0000FF"/>
+            <w:spacing w:val="0"/>
+            <w:position w:val="0"/>
+            <w:sz w:val="24"/>
+            <w:u w:val="single"/>
+            <w:shd w:fill="auto" w:val="clear"/>
+          </w:rPr>
+          <w:t xml:space="preserve"> HYPERLINK "https://learn.microsoft.com/en-us/aspnet/core/tutorials/min-web-api?view=aspnetcore-6.0&amp;tabs=visual-studio"</w:t>
+        </w:r>
+        <w:r>
+          <w:rPr>
+            <w:rFonts w:ascii="Calibri" w:hAnsi="Calibri" w:cs="Calibri" w:eastAsia="Calibri"/>
+            <w:color w:val="0000FF"/>
+            <w:spacing w:val="0"/>
+            <w:position w:val="0"/>
+            <w:sz w:val="24"/>
+            <w:u w:val="single"/>
+            <w:shd w:fill="auto" w:val="clear"/>
+          </w:rPr>
+          <w:t xml:space="preserve">&amp;</w:t>
+        </w:r>
+        <w:r>
+          <w:rPr>
+            <w:rFonts w:ascii="Calibri" w:hAnsi="Calibri" w:cs="Calibri" w:eastAsia="Calibri"/>
+            <w:color w:val="0000FF"/>
+            <w:spacing w:val="0"/>
+            <w:position w:val="0"/>
+            <w:sz w:val="24"/>
+            <w:u w:val="single"/>
+            <w:shd w:fill="auto" w:val="clear"/>
+          </w:rPr>
+          <w:t xml:space="preserve"> HYPERLINK "https://learn.microsoft.com/en-us/aspnet/core/tutorials/min-web-api?view=aspnetcore-6.0&amp;tabs=visual-studio"</w:t>
+        </w:r>
+        <w:r>
+          <w:rPr>
+            <w:rFonts w:ascii="Calibri" w:hAnsi="Calibri" w:cs="Calibri" w:eastAsia="Calibri"/>
+            <w:color w:val="0000FF"/>
+            <w:spacing w:val="0"/>
+            <w:position w:val="0"/>
+            <w:sz w:val="24"/>
+            <w:u w:val="single"/>
+            <w:shd w:fill="auto" w:val="clear"/>
+          </w:rPr>
+          <w:t xml:space="preserve"> HYPERLINK "https://learn.microsoft.com/en-us/aspnet/core/tutorials/min-web-api?view=aspnetcore-6.0</w:t>
+        </w:r>
+        <w:r>
+          <w:rPr>
+            <w:rFonts w:ascii="Calibri" w:hAnsi="Calibri" w:cs="Calibri" w:eastAsia="Calibri"/>
+            <w:color w:val="0000FF"/>
+            <w:spacing w:val="0"/>
+            <w:position w:val="0"/>
+            <w:sz w:val="24"/>
+            <w:u w:val="single"/>
+            <w:shd w:fill="auto" w:val="clear"/>
+          </w:rPr>
+          <w:t xml:space="preserve"> HYPERLINK "https://learn.microsoft.com/en-us/aspnet/core/tutorials/min-web-api?view=aspnetcore-6.0&amp;tabs=visual-studio"</w:t>
+        </w:r>
+        <w:r>
+          <w:rPr>
+            <w:rFonts w:ascii="Calibri" w:hAnsi="Calibri" w:cs="Calibri" w:eastAsia="Calibri"/>
+            <w:color w:val="0000FF"/>
+            <w:spacing w:val="0"/>
+            <w:position w:val="0"/>
+            <w:sz w:val="24"/>
+            <w:u w:val="single"/>
+            <w:shd w:fill="auto" w:val="clear"/>
+          </w:rPr>
+          <w:t xml:space="preserve">&amp;</w:t>
+        </w:r>
+        <w:r>
+          <w:rPr>
+            <w:rFonts w:ascii="Calibri" w:hAnsi="Calibri" w:cs="Calibri" w:eastAsia="Calibri"/>
+            <w:color w:val="0000FF"/>
+            <w:spacing w:val="0"/>
+            <w:position w:val="0"/>
+            <w:sz w:val="24"/>
+            <w:u w:val="single"/>
+            <w:shd w:fill="auto" w:val="clear"/>
+          </w:rPr>
+          <w:t xml:space="preserve"> HYPERLINK "https://learn.microsoft.com/en-us/aspnet/core/tutorials/min-web-api?view=aspnetcore-6.0&amp;tabs=visual-studio"</w:t>
+        </w:r>
+        <w:r>
+          <w:rPr>
+            <w:rFonts w:ascii="Calibri" w:hAnsi="Calibri" w:cs="Calibri" w:eastAsia="Calibri"/>
+            <w:color w:val="0000FF"/>
+            <w:spacing w:val="0"/>
+            <w:position w:val="0"/>
+            <w:sz w:val="24"/>
+            <w:u w:val="single"/>
+            <w:shd w:fill="auto" w:val="clear"/>
+          </w:rPr>
+          <w:t xml:space="preserve">tabs=visual-studio"</w:t>
+        </w:r>
+        <w:r>
+          <w:rPr>
+            <w:rFonts w:ascii="Calibri" w:hAnsi="Calibri" w:cs="Calibri" w:eastAsia="Calibri"/>
+            <w:color w:val="0000FF"/>
+            <w:spacing w:val="0"/>
+            <w:position w:val="0"/>
+            <w:sz w:val="24"/>
+            <w:u w:val="single"/>
+            <w:shd w:fill="auto" w:val="clear"/>
+          </w:rPr>
+          <w:t xml:space="preserve"> HYPERLINK "https://learn.microsoft.com/en-us/aspnet/core/tutorials/min-web-api?view=aspnetcore-6.0&amp;tabs=visual-studio"</w:t>
+        </w:r>
+        <w:r>
+          <w:rPr>
+            <w:rFonts w:ascii="Calibri" w:hAnsi="Calibri" w:cs="Calibri" w:eastAsia="Calibri"/>
+            <w:color w:val="0000FF"/>
+            <w:spacing w:val="0"/>
+            <w:position w:val="0"/>
+            <w:sz w:val="24"/>
+            <w:u w:val="single"/>
+            <w:shd w:fill="auto" w:val="clear"/>
+          </w:rPr>
+          <w:t xml:space="preserve">tabs=visual-studio"</w:t>
         </w:r>
         <w:r>
           <w:rPr>
@@ -2071,8 +2647,8 @@
         </w:rPr>
       </w:pPr>
       <w:r>
-        <w:object w:dxaOrig="8524" w:dyaOrig="8929">
-          <v:rect xmlns:o="urn:schemas-microsoft-com:office:office" xmlns:v="urn:schemas-microsoft-com:vml" id="rectole0000000000" style="width:426.200000pt;height:446.450000pt" o:preferrelative="t" o:ole="">
+        <w:object w:dxaOrig="8625" w:dyaOrig="9030">
+          <v:rect xmlns:o="urn:schemas-microsoft-com:office:office" xmlns:v="urn:schemas-microsoft-com:vml" id="rectole0000000000" style="width:431.250000pt;height:451.500000pt" o:preferrelative="t" o:ole="">
             <o:lock v:ext="edit"/>
             <v:imagedata xmlns:r="http://schemas.openxmlformats.org/officeDocument/2006/relationships" r:id="docRId7" o:title=""/>
           </v:rect>
@@ -2107,8 +2683,8 @@
         </w:rPr>
       </w:pPr>
       <w:r>
-        <w:object w:dxaOrig="8524" w:dyaOrig="10002">
-          <v:rect xmlns:o="urn:schemas-microsoft-com:office:office" xmlns:v="urn:schemas-microsoft-com:vml" id="rectole0000000001" style="width:426.200000pt;height:500.100000pt" o:preferrelative="t" o:ole="">
+        <w:object w:dxaOrig="8625" w:dyaOrig="10123">
+          <v:rect xmlns:o="urn:schemas-microsoft-com:office:office" xmlns:v="urn:schemas-microsoft-com:vml" id="rectole0000000001" style="width:431.250000pt;height:506.150000pt" o:preferrelative="t" o:ole="">
             <o:lock v:ext="edit"/>
             <v:imagedata xmlns:r="http://schemas.openxmlformats.org/officeDocument/2006/relationships" r:id="docRId9" o:title=""/>
           </v:rect>
@@ -2143,8 +2719,8 @@
         </w:rPr>
       </w:pPr>
       <w:r>
-        <w:object w:dxaOrig="8524" w:dyaOrig="7916">
-          <v:rect xmlns:o="urn:schemas-microsoft-com:office:office" xmlns:v="urn:schemas-microsoft-com:vml" id="rectole0000000002" style="width:426.200000pt;height:395.800000pt" o:preferrelative="t" o:ole="">
+        <w:object w:dxaOrig="8625" w:dyaOrig="8018">
+          <v:rect xmlns:o="urn:schemas-microsoft-com:office:office" xmlns:v="urn:schemas-microsoft-com:vml" id="rectole0000000002" style="width:431.250000pt;height:400.900000pt" o:preferrelative="t" o:ole="">
             <o:lock v:ext="edit"/>
             <v:imagedata xmlns:r="http://schemas.openxmlformats.org/officeDocument/2006/relationships" r:id="docRId11" o:title=""/>
           </v:rect>
@@ -2179,8 +2755,8 @@
         </w:rPr>
       </w:pPr>
       <w:r>
-        <w:object w:dxaOrig="8524" w:dyaOrig="8585">
-          <v:rect xmlns:o="urn:schemas-microsoft-com:office:office" xmlns:v="urn:schemas-microsoft-com:vml" id="rectole0000000003" style="width:426.200000pt;height:429.250000pt" o:preferrelative="t" o:ole="">
+        <w:object w:dxaOrig="8625" w:dyaOrig="8685">
+          <v:rect xmlns:o="urn:schemas-microsoft-com:office:office" xmlns:v="urn:schemas-microsoft-com:vml" id="rectole0000000003" style="width:431.250000pt;height:434.250000pt" o:preferrelative="t" o:ole="">
             <o:lock v:ext="edit"/>
             <v:imagedata xmlns:r="http://schemas.openxmlformats.org/officeDocument/2006/relationships" r:id="docRId13" o:title=""/>
           </v:rect>
@@ -2215,8 +2791,8 @@
         </w:rPr>
       </w:pPr>
       <w:r>
-        <w:object w:dxaOrig="8524" w:dyaOrig="9900">
-          <v:rect xmlns:o="urn:schemas-microsoft-com:office:office" xmlns:v="urn:schemas-microsoft-com:vml" id="rectole0000000004" style="width:426.200000pt;height:495.000000pt" o:preferrelative="t" o:ole="">
+        <w:object w:dxaOrig="8625" w:dyaOrig="10022">
+          <v:rect xmlns:o="urn:schemas-microsoft-com:office:office" xmlns:v="urn:schemas-microsoft-com:vml" id="rectole0000000004" style="width:431.250000pt;height:501.100000pt" o:preferrelative="t" o:ole="">
             <o:lock v:ext="edit"/>
             <v:imagedata xmlns:r="http://schemas.openxmlformats.org/officeDocument/2006/relationships" r:id="docRId15" o:title=""/>
           </v:rect>
@@ -2251,8 +2827,8 @@
         </w:rPr>
       </w:pPr>
       <w:r>
-        <w:object w:dxaOrig="8524" w:dyaOrig="9435">
-          <v:rect xmlns:o="urn:schemas-microsoft-com:office:office" xmlns:v="urn:schemas-microsoft-com:vml" id="rectole0000000005" style="width:426.200000pt;height:471.750000pt" o:preferrelative="t" o:ole="">
+        <w:object w:dxaOrig="8625" w:dyaOrig="9556">
+          <v:rect xmlns:o="urn:schemas-microsoft-com:office:office" xmlns:v="urn:schemas-microsoft-com:vml" id="rectole0000000005" style="width:431.250000pt;height:477.800000pt" o:preferrelative="t" o:ole="">
             <o:lock v:ext="edit"/>
             <v:imagedata xmlns:r="http://schemas.openxmlformats.org/officeDocument/2006/relationships" r:id="docRId17" o:title=""/>
           </v:rect>

</xml_diff>